<commit_message>
Finished Uebung_1 and Uebung_2 and formated it correctly so it can be handed in
</commit_message>
<xml_diff>
--- a/Uebung1/Uebung1_StefanDuenser.docx
+++ b/Uebung1/Uebung1_StefanDuenser.docx
@@ -189,6 +189,15 @@
       <w:pPr>
         <w:pStyle w:val="SourceCode"/>
       </w:pPr>
+      <w:r>
+        <w:rPr>
+          <w:rStyle w:val="CommentTok"/>
+        </w:rPr>
+        <w:t xml:space="preserve"># Erstellen einer Urliste</w:t>
+      </w:r>
+      <w:r>
+        <w:br/>
+      </w:r>
       <w:r>
         <w:rPr>
           <w:rStyle w:val="NormalTok"/>
@@ -905,6 +914,15 @@
       <w:pPr>
         <w:pStyle w:val="SourceCode"/>
       </w:pPr>
+      <w:r>
+        <w:rPr>
+          <w:rStyle w:val="CommentTok"/>
+        </w:rPr>
+        <w:t xml:space="preserve"># Beim folgenden Baplot muss die x-Achse separat noch einmal mit den Werten von 0 bis 6 initialisiert werden (siehe Vector levels) da bei einer automatischen Nummerierung die 5 wegfallen würde, da dieses Merkmal in der Urliste nicht vorkommt. </w:t>
+      </w:r>
+      <w:r>
+        <w:br/>
+      </w:r>
       <w:r>
         <w:rPr>
           <w:rStyle w:val="FunctionTok"/>
@@ -1251,6 +1269,15 @@
       </w:pPr>
       <w:r>
         <w:rPr>
+          <w:rStyle w:val="CommentTok"/>
+        </w:rPr>
+        <w:t xml:space="preserve"># Für die relative Häufigkeit wird die Absolute Häufigkeit durch die Anzahl der Elemente im Vektor dividiert. Wahlweise könnte noch *100 gerechnet werden, um eine %-Zahl zu erhalten</w:t>
+      </w:r>
+      <w:r>
+        <w:br/>
+      </w:r>
+      <w:r>
+        <w:rPr>
           <w:rStyle w:val="FunctionTok"/>
         </w:rPr>
         <w:t xml:space="preserve">table</w:t>
@@ -1313,6 +1340,15 @@
       <w:pPr>
         <w:pStyle w:val="SourceCode"/>
       </w:pPr>
+      <w:r>
+        <w:rPr>
+          <w:rStyle w:val="CommentTok"/>
+        </w:rPr>
+        <w:t xml:space="preserve"># Auch hier wieder de separate Definition des x-Vektors für die Darstellung mi 5.</w:t>
+      </w:r>
+      <w:r>
+        <w:br/>
+      </w:r>
       <w:r>
         <w:rPr>
           <w:rStyle w:val="FunctionTok"/>
@@ -2285,7 +2321,10 @@
         </w:drawing>
       </w:r>
       <w:r>
-        <w:br/>
+        <w:t xml:space="preserve"> </w:t>
+      </w:r>
+      <w:r>
+        <w:t xml:space="preserve">Die Darstellung der Summenhäufigkeit wird meist in einem Liniendiagramm gemacht. Eine solche Darstellung ist in der nachfolgenden Grafik ersichtlich.</w:t>
       </w:r>
       <w:r>
         <w:br/>
@@ -2444,6 +2483,24 @@
       </w:r>
       <w:r>
         <w:rPr>
+          <w:rStyle w:val="CommentTok"/>
+        </w:rPr>
+        <w:t xml:space="preserve"># plot-Funktion erzeugt ein Punktdiagramm</w:t>
+      </w:r>
+      <w:r>
+        <w:br/>
+      </w:r>
+      <w:r>
+        <w:rPr>
+          <w:rStyle w:val="CommentTok"/>
+        </w:rPr>
+        <w:t xml:space="preserve"># Für die bessere Lesbarkeit werden die einzelnen Punkte durch eine Linie miteinander verbunden</w:t>
+      </w:r>
+      <w:r>
+        <w:br/>
+      </w:r>
+      <w:r>
+        <w:rPr>
           <w:rStyle w:val="FunctionTok"/>
         </w:rPr>
         <w:t xml:space="preserve">plot</w:t>
@@ -2635,7 +2692,13 @@
         <w:rPr>
           <w:rStyle w:val="NormalTok"/>
         </w:rPr>
-        <w:t xml:space="preserve">,SummHfk.vec))</w:t>
+        <w:t xml:space="preserve">,SummHfk.vec))                            </w:t>
+      </w:r>
+      <w:r>
+        <w:rPr>
+          <w:rStyle w:val="CommentTok"/>
+        </w:rPr>
+        <w:t xml:space="preserve"># Darstellung der Werte als Punkte</w:t>
       </w:r>
       <w:r>
         <w:br/>
@@ -2722,7 +2785,13 @@
         <w:rPr>
           <w:rStyle w:val="NormalTok"/>
         </w:rPr>
-        <w:t xml:space="preserve">)</w:t>
+        <w:t xml:space="preserve">)        </w:t>
+      </w:r>
+      <w:r>
+        <w:rPr>
+          <w:rStyle w:val="CommentTok"/>
+        </w:rPr>
+        <w:t xml:space="preserve"># Verbindungslinie zwischen den Punkten</w:t>
       </w:r>
       <w:r>
         <w:br/>
@@ -2785,7 +2854,13 @@
         <w:rPr>
           <w:rStyle w:val="NormalTok"/>
         </w:rPr>
-        <w:t xml:space="preserve">)</w:t>
+        <w:t xml:space="preserve">)                                 </w:t>
+      </w:r>
+      <w:r>
+        <w:rPr>
+          <w:rStyle w:val="CommentTok"/>
+        </w:rPr>
+        <w:t xml:space="preserve"># unteres Quartil</w:t>
       </w:r>
       <w:r>
         <w:br/>
@@ -2848,7 +2923,13 @@
         <w:rPr>
           <w:rStyle w:val="NormalTok"/>
         </w:rPr>
-        <w:t xml:space="preserve">)</w:t>
+        <w:t xml:space="preserve">)                                 </w:t>
+      </w:r>
+      <w:r>
+        <w:rPr>
+          <w:rStyle w:val="CommentTok"/>
+        </w:rPr>
+        <w:t xml:space="preserve"># oberes Quartil</w:t>
       </w:r>
       <w:r>
         <w:br/>
@@ -2935,7 +3016,13 @@
         <w:rPr>
           <w:rStyle w:val="NormalTok"/>
         </w:rPr>
-        <w:t xml:space="preserve">)</w:t>
+        <w:t xml:space="preserve">)                     </w:t>
+      </w:r>
+      <w:r>
+        <w:rPr>
+          <w:rStyle w:val="CommentTok"/>
+        </w:rPr>
+        <w:t xml:space="preserve"># Median</w:t>
       </w:r>
     </w:p>
     <w:p>
@@ -3080,11 +3167,26 @@
         </w:rPr>
         <w:t xml:space="preserve">Modus</w:t>
       </w:r>
+      <w:r>
+        <w:t xml:space="preserve"> </w:t>
+      </w:r>
+      <w:r>
+        <w:t xml:space="preserve">Der Modus beschreibt den Wert, der in der Werteliste am häufigsten vorkommt.</w:t>
+      </w:r>
     </w:p>
     <w:p>
       <w:pPr>
         <w:pStyle w:val="SourceCode"/>
       </w:pPr>
+      <w:r>
+        <w:rPr>
+          <w:rStyle w:val="CommentTok"/>
+        </w:rPr>
+        <w:t xml:space="preserve"># Für den Modus gibt es in R keinen Befehl, weshalb hier die Ermittlung über eine Funktion erfolgt.</w:t>
+      </w:r>
+      <w:r>
+        <w:br/>
+      </w:r>
       <w:r>
         <w:rPr>
           <w:rStyle w:val="NormalTok"/>
@@ -3281,6 +3383,27 @@
         </w:rPr>
         <w:t xml:space="preserve">Median</w:t>
       </w:r>
+      <w:r>
+        <w:br/>
+      </w:r>
+      <w:r>
+        <w:t xml:space="preserve">Der Median beschreibt</w:t>
+      </w:r>
+      <w:r>
+        <w:t xml:space="preserve"> </w:t>
+      </w:r>
+      <w:r>
+        <w:t xml:space="preserve">“</w:t>
+      </w:r>
+      <w:r>
+        <w:t xml:space="preserve">den Wert in der Mitte</w:t>
+      </w:r>
+      <w:r>
+        <w:t xml:space="preserve">”</w:t>
+      </w:r>
+      <w:r>
+        <w:t xml:space="preserve">. Er ist der Zentralwert aller Werte in der Werteliste.</w:t>
+      </w:r>
     </w:p>
     <w:p>
       <w:pPr>
@@ -3323,6 +3446,12 @@
         </w:rPr>
         <w:t xml:space="preserve">Arithmetisches Mittel</w:t>
       </w:r>
+      <w:r>
+        <w:br/>
+      </w:r>
+      <w:r>
+        <w:t xml:space="preserve">Das arithmetische Mittel, oder Durchschnitt, bezeichnet den Mittelwert aller Werte in einer Werteliste.</w:t>
+      </w:r>
     </w:p>
     <w:p>
       <w:pPr>
@@ -3378,6 +3507,12 @@
         </w:rPr>
         <w:t xml:space="preserve">Minimum</w:t>
       </w:r>
+      <w:r>
+        <w:br/>
+      </w:r>
+      <w:r>
+        <w:t xml:space="preserve">Das Minimum ist das kleinste Element in einer Liste</w:t>
+      </w:r>
     </w:p>
     <w:p>
       <w:pPr>
@@ -3447,6 +3582,12 @@
         </w:rPr>
         <w:t xml:space="preserve">Maximum</w:t>
       </w:r>
+      <w:r>
+        <w:br/>
+      </w:r>
+      <w:r>
+        <w:t xml:space="preserve">Das Maximum ist der größte Wert in einer Liste.</w:t>
+      </w:r>
     </w:p>
     <w:p>
       <w:pPr>
@@ -3516,6 +3657,12 @@
         </w:rPr>
         <w:t xml:space="preserve">Spannweite</w:t>
       </w:r>
+      <w:r>
+        <w:br/>
+      </w:r>
+      <w:r>
+        <w:t xml:space="preserve">Die Spannweite misst die Streuung in einer Beobachtung von ordinalskalierten Merkmalen.</w:t>
+      </w:r>
     </w:p>
     <w:p>
       <w:pPr>
@@ -3585,6 +3732,12 @@
         </w:rPr>
         <w:t xml:space="preserve">Quantile</w:t>
       </w:r>
+      <w:r>
+        <w:br/>
+      </w:r>
+      <w:r>
+        <w:t xml:space="preserve">Ähnlich wie der Median teilt ein Quantil die Werteliste in 100 gleich große Einheiten. Der Median an sich ist auch ein Quantil, nämlich da Qantil bei 50. Das Quartil teilt die Werte nicht in 100 sondern in 4 Einheiten.</w:t>
+      </w:r>
     </w:p>
     <w:p>
       <w:pPr>
@@ -3636,6 +3789,12 @@
         </w:rPr>
         <w:t xml:space="preserve">Mittlere absolute Abweichung</w:t>
       </w:r>
+      <w:r>
+        <w:br/>
+      </w:r>
+      <w:r>
+        <w:t xml:space="preserve">Die mittlere absolute Abweichung gibt den Wert an, um die die Stichprobe um den Median schwankt.</w:t>
+      </w:r>
     </w:p>
     <w:p>
       <w:pPr>
@@ -3699,18 +3858,6 @@
       <w:pPr>
         <w:pStyle w:val="FirstParagraph"/>
       </w:pPr>
-      <w:r>
-        <w:br/>
-      </w:r>
-      <w:r>
-        <w:br/>
-      </w:r>
-      <w:r>
-        <w:br/>
-      </w:r>
-      <w:r>
-        <w:br/>
-      </w:r>
       <w:r>
         <w:rPr>
           <w:iCs/>
@@ -3719,6 +3866,12 @@
           <w:b/>
         </w:rPr>
         <w:t xml:space="preserve">Standardabweichung</w:t>
+      </w:r>
+      <w:r>
+        <w:br/>
+      </w:r>
+      <w:r>
+        <w:t xml:space="preserve">Die Standardabweichung ist ein Maß für die Streuung der Wahrscheinlichkeitsdichte um ihren Schwerpunkt.</w:t>
       </w:r>
     </w:p>
     <w:p>
@@ -3982,16 +4135,160 @@
         <w:rPr>
           <w:rStyle w:val="NormalTok"/>
         </w:rPr>
+        <w:t xml:space="preserve">)    </w:t>
+      </w:r>
+      <w:r>
+        <w:rPr>
+          <w:rStyle w:val="CommentTok"/>
+        </w:rPr>
+        <w:t xml:space="preserve"># Einteilung in gleiche Klassenbreiten</w:t>
+      </w:r>
+      <w:r>
+        <w:br/>
+      </w:r>
+      <w:r>
+        <w:rPr>
+          <w:rStyle w:val="NormalTok"/>
+        </w:rPr>
+        <w:t xml:space="preserve">Anzahl.vec </w:t>
+      </w:r>
+      <w:r>
+        <w:rPr>
+          <w:rStyle w:val="OtherTok"/>
+        </w:rPr>
+        <w:t xml:space="preserve">&lt;-</w:t>
+      </w:r>
+      <w:r>
+        <w:rPr>
+          <w:rStyle w:val="NormalTok"/>
+        </w:rPr>
+        <w:t xml:space="preserve"> </w:t>
+      </w:r>
+      <w:r>
+        <w:rPr>
+          <w:rStyle w:val="FunctionTok"/>
+        </w:rPr>
+        <w:t xml:space="preserve">c</w:t>
+      </w:r>
+      <w:r>
+        <w:rPr>
+          <w:rStyle w:val="NormalTok"/>
+        </w:rPr>
+        <w:t xml:space="preserve">(</w:t>
+      </w:r>
+      <w:r>
+        <w:rPr>
+          <w:rStyle w:val="DecValTok"/>
+        </w:rPr>
+        <w:t xml:space="preserve">33</w:t>
+      </w:r>
+      <w:r>
+        <w:rPr>
+          <w:rStyle w:val="NormalTok"/>
+        </w:rPr>
+        <w:t xml:space="preserve">,</w:t>
+      </w:r>
+      <w:r>
+        <w:rPr>
+          <w:rStyle w:val="DecValTok"/>
+        </w:rPr>
+        <w:t xml:space="preserve">276</w:t>
+      </w:r>
+      <w:r>
+        <w:rPr>
+          <w:rStyle w:val="NormalTok"/>
+        </w:rPr>
+        <w:t xml:space="preserve">,</w:t>
+      </w:r>
+      <w:r>
+        <w:rPr>
+          <w:rStyle w:val="DecValTok"/>
+        </w:rPr>
+        <w:t xml:space="preserve">404</w:t>
+      </w:r>
+      <w:r>
+        <w:rPr>
+          <w:rStyle w:val="NormalTok"/>
+        </w:rPr>
+        <w:t xml:space="preserve">,</w:t>
+      </w:r>
+      <w:r>
+        <w:rPr>
+          <w:rStyle w:val="DecValTok"/>
+        </w:rPr>
+        <w:t xml:space="preserve">237</w:t>
+      </w:r>
+      <w:r>
+        <w:rPr>
+          <w:rStyle w:val="NormalTok"/>
+        </w:rPr>
+        <w:t xml:space="preserve">,</w:t>
+      </w:r>
+      <w:r>
+        <w:rPr>
+          <w:rStyle w:val="DecValTok"/>
+        </w:rPr>
+        <w:t xml:space="preserve">50</w:t>
+      </w:r>
+      <w:r>
+        <w:rPr>
+          <w:rStyle w:val="NormalTok"/>
+        </w:rPr>
         <w:t xml:space="preserve">)</w:t>
       </w:r>
       <w:r>
         <w:br/>
       </w:r>
       <w:r>
-        <w:rPr>
-          <w:rStyle w:val="NormalTok"/>
-        </w:rPr>
-        <w:t xml:space="preserve">Anzahl.vec </w:t>
+        <w:br/>
+      </w:r>
+      <w:r>
+        <w:rPr>
+          <w:rStyle w:val="NormalTok"/>
+        </w:rPr>
+        <w:t xml:space="preserve">Klassen.vec; Anzahl.vec</w:t>
+      </w:r>
+    </w:p>
+    <w:p>
+      <w:pPr>
+        <w:pStyle w:val="SourceCode"/>
+      </w:pPr>
+      <w:r>
+        <w:rPr>
+          <w:rStyle w:val="VerbatimChar"/>
+        </w:rPr>
+        <w:t xml:space="preserve">## [1] "[0,2]"  "(2,4]"  "(4,6]"  "(6,8]"  "(8,10]"</w:t>
+      </w:r>
+    </w:p>
+    <w:p>
+      <w:pPr>
+        <w:pStyle w:val="SourceCode"/>
+      </w:pPr>
+      <w:r>
+        <w:rPr>
+          <w:rStyle w:val="VerbatimChar"/>
+        </w:rPr>
+        <w:t xml:space="preserve">## [1]  33 276 404 237  50</w:t>
+      </w:r>
+    </w:p>
+    <w:p>
+      <w:pPr>
+        <w:pStyle w:val="SourceCode"/>
+      </w:pPr>
+      <w:r>
+        <w:rPr>
+          <w:rStyle w:val="CommentTok"/>
+        </w:rPr>
+        <w:t xml:space="preserve"># Darstellung der Daten in einer Tabelle</w:t>
+      </w:r>
+      <w:r>
+        <w:br/>
+      </w:r>
+      <w:r>
+        <w:rPr>
+          <w:rStyle w:val="NormalTok"/>
+        </w:rPr>
+        <w:t xml:space="preserve">Lebensdauer.df </w:t>
       </w:r>
       <w:r>
         <w:rPr>
@@ -4009,7 +4306,7 @@
         <w:rPr>
           <w:rStyle w:val="FunctionTok"/>
         </w:rPr>
-        <w:t xml:space="preserve">c</w:t>
+        <w:t xml:space="preserve">data.frame</w:t>
       </w:r>
       <w:r>
         <w:rPr>
@@ -4019,135 +4316,6 @@
       </w:r>
       <w:r>
         <w:rPr>
-          <w:rStyle w:val="DecValTok"/>
-        </w:rPr>
-        <w:t xml:space="preserve">33</w:t>
-      </w:r>
-      <w:r>
-        <w:rPr>
-          <w:rStyle w:val="NormalTok"/>
-        </w:rPr>
-        <w:t xml:space="preserve">,</w:t>
-      </w:r>
-      <w:r>
-        <w:rPr>
-          <w:rStyle w:val="DecValTok"/>
-        </w:rPr>
-        <w:t xml:space="preserve">276</w:t>
-      </w:r>
-      <w:r>
-        <w:rPr>
-          <w:rStyle w:val="NormalTok"/>
-        </w:rPr>
-        <w:t xml:space="preserve">,</w:t>
-      </w:r>
-      <w:r>
-        <w:rPr>
-          <w:rStyle w:val="DecValTok"/>
-        </w:rPr>
-        <w:t xml:space="preserve">404</w:t>
-      </w:r>
-      <w:r>
-        <w:rPr>
-          <w:rStyle w:val="NormalTok"/>
-        </w:rPr>
-        <w:t xml:space="preserve">,</w:t>
-      </w:r>
-      <w:r>
-        <w:rPr>
-          <w:rStyle w:val="DecValTok"/>
-        </w:rPr>
-        <w:t xml:space="preserve">237</w:t>
-      </w:r>
-      <w:r>
-        <w:rPr>
-          <w:rStyle w:val="NormalTok"/>
-        </w:rPr>
-        <w:t xml:space="preserve">,</w:t>
-      </w:r>
-      <w:r>
-        <w:rPr>
-          <w:rStyle w:val="DecValTok"/>
-        </w:rPr>
-        <w:t xml:space="preserve">50</w:t>
-      </w:r>
-      <w:r>
-        <w:rPr>
-          <w:rStyle w:val="NormalTok"/>
-        </w:rPr>
-        <w:t xml:space="preserve">)</w:t>
-      </w:r>
-      <w:r>
-        <w:br/>
-      </w:r>
-      <w:r>
-        <w:br/>
-      </w:r>
-      <w:r>
-        <w:rPr>
-          <w:rStyle w:val="NormalTok"/>
-        </w:rPr>
-        <w:t xml:space="preserve">Klassen.vec; Anzahl.vec</w:t>
-      </w:r>
-    </w:p>
-    <w:p>
-      <w:pPr>
-        <w:pStyle w:val="SourceCode"/>
-      </w:pPr>
-      <w:r>
-        <w:rPr>
-          <w:rStyle w:val="VerbatimChar"/>
-        </w:rPr>
-        <w:t xml:space="preserve">## [1] "[0,2]"  "(2,4]"  "(4,6]"  "(6,8]"  "(8,10]"</w:t>
-      </w:r>
-    </w:p>
-    <w:p>
-      <w:pPr>
-        <w:pStyle w:val="SourceCode"/>
-      </w:pPr>
-      <w:r>
-        <w:rPr>
-          <w:rStyle w:val="VerbatimChar"/>
-        </w:rPr>
-        <w:t xml:space="preserve">## [1]  33 276 404 237  50</w:t>
-      </w:r>
-    </w:p>
-    <w:p>
-      <w:pPr>
-        <w:pStyle w:val="SourceCode"/>
-      </w:pPr>
-      <w:r>
-        <w:rPr>
-          <w:rStyle w:val="NormalTok"/>
-        </w:rPr>
-        <w:t xml:space="preserve">Lebensdauer.df </w:t>
-      </w:r>
-      <w:r>
-        <w:rPr>
-          <w:rStyle w:val="OtherTok"/>
-        </w:rPr>
-        <w:t xml:space="preserve">&lt;-</w:t>
-      </w:r>
-      <w:r>
-        <w:rPr>
-          <w:rStyle w:val="NormalTok"/>
-        </w:rPr>
-        <w:t xml:space="preserve"> </w:t>
-      </w:r>
-      <w:r>
-        <w:rPr>
-          <w:rStyle w:val="FunctionTok"/>
-        </w:rPr>
-        <w:t xml:space="preserve">data.frame</w:t>
-      </w:r>
-      <w:r>
-        <w:rPr>
-          <w:rStyle w:val="NormalTok"/>
-        </w:rPr>
-        <w:t xml:space="preserve">(</w:t>
-      </w:r>
-      <w:r>
-        <w:rPr>
           <w:rStyle w:val="AttributeTok"/>
         </w:rPr>
         <w:t xml:space="preserve">Lebensdauer=</w:t>
@@ -4169,9 +4337,6 @@
           <w:rStyle w:val="NormalTok"/>
         </w:rPr>
         <w:t xml:space="preserve">Anzahl.vec)</w:t>
-      </w:r>
-      <w:r>
-        <w:br/>
       </w:r>
       <w:r>
         <w:br/>
@@ -4462,9 +4627,6 @@
         <w:br/>
       </w:r>
       <w:r>
-        <w:br/>
-      </w:r>
-      <w:r>
         <w:rPr>
           <w:rStyle w:val="NormalTok"/>
         </w:rPr>
@@ -4618,9 +4780,6 @@
         <w:br/>
       </w:r>
       <w:r>
-        <w:br/>
-      </w:r>
-      <w:r>
         <w:rPr>
           <w:rStyle w:val="NormalTok"/>
         </w:rPr>
@@ -4654,9 +4813,6 @@
         <w:br/>
       </w:r>
       <w:r>
-        <w:br/>
-      </w:r>
-      <w:r>
         <w:rPr>
           <w:rStyle w:val="NormalTok"/>
         </w:rPr>
@@ -4685,9 +4841,6 @@
           <w:rStyle w:val="NormalTok"/>
         </w:rPr>
         <w:t xml:space="preserve">(Lebensdauer.df, RelHfgk.vec, SumHfgk.vec)</w:t>
-      </w:r>
-      <w:r>
-        <w:br/>
       </w:r>
       <w:r>
         <w:br/>
@@ -4834,15 +4987,6 @@
         <w:rPr>
           <w:rStyle w:val="NormalTok"/>
         </w:rPr>
-        <w:t xml:space="preserve">  </w:t>
-      </w:r>
-      <w:r>
-        <w:br/>
-      </w:r>
-      <w:r>
-        <w:rPr>
-          <w:rStyle w:val="NormalTok"/>
-        </w:rPr>
         <w:t xml:space="preserve">Lebensdauer.df </w:t>
       </w:r>
       <w:r>
@@ -4880,9 +5024,6 @@
           <w:rStyle w:val="NormalTok"/>
         </w:rPr>
         <w:t xml:space="preserve">HfgkDichte.vec)</w:t>
-      </w:r>
-      <w:r>
-        <w:br/>
       </w:r>
       <w:r>
         <w:br/>
@@ -5039,6 +5180,15 @@
       <w:pPr>
         <w:pStyle w:val="SourceCode"/>
       </w:pPr>
+      <w:r>
+        <w:rPr>
+          <w:rStyle w:val="CommentTok"/>
+        </w:rPr>
+        <w:t xml:space="preserve"># Erstellung einer absoluten Häufigkeitsverteilung mit gleicher Klassenbreite</w:t>
+      </w:r>
+      <w:r>
+        <w:br/>
+      </w:r>
       <w:r>
         <w:rPr>
           <w:rStyle w:val="FunctionTok"/>
@@ -5278,6 +5428,22 @@
           </wp:inline>
         </w:drawing>
       </w:r>
+    </w:p>
+    <w:p>
+      <w:pPr>
+        <w:pStyle w:val="SourceCode"/>
+      </w:pPr>
+      <w:r>
+        <w:rPr>
+          <w:rStyle w:val="CommentTok"/>
+        </w:rPr>
+        <w:t xml:space="preserve"># Für eine bessere Lesbarkeit der Darstellung wurden die Limits der y-Achse nicht automatisch sondern manuell geändert. Dadurch sind alle Werte unterhalb des obersten Werts der y-Achse.</w:t>
+      </w:r>
+    </w:p>
+    <w:p>
+      <w:pPr>
+        <w:pStyle w:val="FirstParagraph"/>
+      </w:pPr>
       <w:r>
         <w:br/>
       </w:r>
@@ -5352,6 +5518,30 @@
           <w:rStyle w:val="NormalTok"/>
         </w:rPr>
         <w:t xml:space="preserve">Anzahl_Motoren), </w:t>
+      </w:r>
+      <w:r>
+        <w:rPr>
+          <w:rStyle w:val="AttributeTok"/>
+        </w:rPr>
+        <w:t xml:space="preserve">names=</w:t>
+      </w:r>
+      <w:r>
+        <w:rPr>
+          <w:rStyle w:val="NormalTok"/>
+        </w:rPr>
+        <w:t xml:space="preserve">Lebensdauer.df</w:t>
+      </w:r>
+      <w:r>
+        <w:rPr>
+          <w:rStyle w:val="SpecialCharTok"/>
+        </w:rPr>
+        <w:t xml:space="preserve">$</w:t>
+      </w:r>
+      <w:r>
+        <w:rPr>
+          <w:rStyle w:val="NormalTok"/>
+        </w:rPr>
+        <w:t xml:space="preserve">Lebensdauer, </w:t>
       </w:r>
       <w:r>
         <w:rPr>
@@ -5866,7 +6056,13 @@
         <w:rPr>
           <w:rStyle w:val="NormalTok"/>
         </w:rPr>
-        <w:t xml:space="preserve">(X.vec, Y.vec)</w:t>
+        <w:t xml:space="preserve">(X.vec, Y.vec)                                </w:t>
+      </w:r>
+      <w:r>
+        <w:rPr>
+          <w:rStyle w:val="CommentTok"/>
+        </w:rPr>
+        <w:t xml:space="preserve"># Darstellung der Messpunkte als Punkte</w:t>
       </w:r>
       <w:r>
         <w:br/>
@@ -5929,7 +6125,13 @@
         <w:rPr>
           <w:rStyle w:val="NormalTok"/>
         </w:rPr>
-        <w:t xml:space="preserve">)</w:t>
+        <w:t xml:space="preserve">)            </w:t>
+      </w:r>
+      <w:r>
+        <w:rPr>
+          <w:rStyle w:val="CommentTok"/>
+        </w:rPr>
+        <w:t xml:space="preserve"># Darstellung der Steigungsdreiecke</w:t>
       </w:r>
       <w:r>
         <w:br/>
@@ -5992,7 +6194,13 @@
         <w:rPr>
           <w:rStyle w:val="NormalTok"/>
         </w:rPr>
-        <w:t xml:space="preserve">)</w:t>
+        <w:t xml:space="preserve">)                     </w:t>
+      </w:r>
+      <w:r>
+        <w:rPr>
+          <w:rStyle w:val="CommentTok"/>
+        </w:rPr>
+        <w:t xml:space="preserve"># unteres Quartil</w:t>
       </w:r>
       <w:r>
         <w:br/>
@@ -6079,7 +6287,13 @@
         <w:rPr>
           <w:rStyle w:val="NormalTok"/>
         </w:rPr>
-        <w:t xml:space="preserve">)</w:t>
+        <w:t xml:space="preserve">)         </w:t>
+      </w:r>
+      <w:r>
+        <w:rPr>
+          <w:rStyle w:val="CommentTok"/>
+        </w:rPr>
+        <w:t xml:space="preserve"># Median</w:t>
       </w:r>
       <w:r>
         <w:br/>
@@ -6142,7 +6356,13 @@
         <w:rPr>
           <w:rStyle w:val="NormalTok"/>
         </w:rPr>
-        <w:t xml:space="preserve">)</w:t>
+        <w:t xml:space="preserve">)                     </w:t>
+      </w:r>
+      <w:r>
+        <w:rPr>
+          <w:rStyle w:val="CommentTok"/>
+        </w:rPr>
+        <w:t xml:space="preserve"># oberes Quartil</w:t>
       </w:r>
     </w:p>
     <w:p>
@@ -6226,7 +6446,7 @@
         <w:br/>
       </w:r>
       <w:r>
-        <w:t xml:space="preserve">Das arithmetische Mittel liegt bei rund 5. Beim Ablesen des arithmetischen Mittelwerts müssen links und rechts auf der x-Achse gleich viele Werte vorhanden sein.</w:t>
+        <w:t xml:space="preserve">Das arithmestische Mittel kann als Schwerpunkt der Häufigkeitsverteilung angesehen werden. Da dieses Beispiel konstante Klassenbereiten hat, kann man das arithmetische Mittel so ablesen, dass links und rechts vom arithmetischen Mittel auf der x-Achse in etwa gleich viele Werte vorhanden sind. Das geschätzte arithmetische Mittel beträgt in dem Fall 5.</w:t>
       </w:r>
       <w:r>
         <w:br/>
@@ -6355,9 +6575,6 @@
         <w:br/>
       </w:r>
       <w:r>
-        <w:br/>
-      </w:r>
-      <w:r>
         <w:rPr>
           <w:rStyle w:val="NormalTok"/>
         </w:rPr>
@@ -6403,6 +6620,15 @@
       <w:pPr>
         <w:pStyle w:val="SourceCode"/>
       </w:pPr>
+      <w:r>
+        <w:rPr>
+          <w:rStyle w:val="CommentTok"/>
+        </w:rPr>
+        <w:t xml:space="preserve"># Ein Histogramm kann über eine Barplot gezeichnet werden, wenn die Abstände zwischen den Klassen auf 0 gesetzt wird.</w:t>
+      </w:r>
+      <w:r>
+        <w:br/>
+      </w:r>
       <w:r>
         <w:rPr>
           <w:rStyle w:val="FunctionTok"/>
@@ -7248,9 +7474,6 @@
         <w:br/>
       </w:r>
       <w:r>
-        <w:br/>
-      </w:r>
-      <w:r>
         <w:rPr>
           <w:rStyle w:val="NormalTok"/>
         </w:rPr>
@@ -7838,6 +8061,348 @@
         </w:rPr>
         <w:t xml:space="preserve"> AnzahlTage.vec)</w:t>
       </w:r>
+      <w:r>
+        <w:br/>
+      </w:r>
+      <w:r>
+        <w:rPr>
+          <w:rStyle w:val="NormalTok"/>
+        </w:rPr>
+        <w:t xml:space="preserve">RelHfk.vec </w:t>
+      </w:r>
+      <w:r>
+        <w:rPr>
+          <w:rStyle w:val="OtherTok"/>
+        </w:rPr>
+        <w:t xml:space="preserve">&lt;-</w:t>
+      </w:r>
+      <w:r>
+        <w:rPr>
+          <w:rStyle w:val="NormalTok"/>
+        </w:rPr>
+        <w:t xml:space="preserve"> Service.df</w:t>
+      </w:r>
+      <w:r>
+        <w:rPr>
+          <w:rStyle w:val="SpecialCharTok"/>
+        </w:rPr>
+        <w:t xml:space="preserve">$</w:t>
+      </w:r>
+      <w:r>
+        <w:rPr>
+          <w:rStyle w:val="NormalTok"/>
+        </w:rPr>
+        <w:t xml:space="preserve">Tage </w:t>
+      </w:r>
+      <w:r>
+        <w:rPr>
+          <w:rStyle w:val="SpecialCharTok"/>
+        </w:rPr>
+        <w:t xml:space="preserve">/</w:t>
+      </w:r>
+      <w:r>
+        <w:rPr>
+          <w:rStyle w:val="NormalTok"/>
+        </w:rPr>
+        <w:t xml:space="preserve"> </w:t>
+      </w:r>
+      <w:r>
+        <w:rPr>
+          <w:rStyle w:val="FunctionTok"/>
+        </w:rPr>
+        <w:t xml:space="preserve">sum</w:t>
+      </w:r>
+      <w:r>
+        <w:rPr>
+          <w:rStyle w:val="NormalTok"/>
+        </w:rPr>
+        <w:t xml:space="preserve">(Service.df</w:t>
+      </w:r>
+      <w:r>
+        <w:rPr>
+          <w:rStyle w:val="SpecialCharTok"/>
+        </w:rPr>
+        <w:t xml:space="preserve">$</w:t>
+      </w:r>
+      <w:r>
+        <w:rPr>
+          <w:rStyle w:val="NormalTok"/>
+        </w:rPr>
+        <w:t xml:space="preserve">Tage)</w:t>
+      </w:r>
+      <w:r>
+        <w:br/>
+      </w:r>
+      <w:r>
+        <w:rPr>
+          <w:rStyle w:val="NormalTok"/>
+        </w:rPr>
+        <w:t xml:space="preserve">SumHfk.vec </w:t>
+      </w:r>
+      <w:r>
+        <w:rPr>
+          <w:rStyle w:val="OtherTok"/>
+        </w:rPr>
+        <w:t xml:space="preserve">&lt;-</w:t>
+      </w:r>
+      <w:r>
+        <w:rPr>
+          <w:rStyle w:val="NormalTok"/>
+        </w:rPr>
+        <w:t xml:space="preserve"> </w:t>
+      </w:r>
+      <w:r>
+        <w:rPr>
+          <w:rStyle w:val="FunctionTok"/>
+        </w:rPr>
+        <w:t xml:space="preserve">cumsum</w:t>
+      </w:r>
+      <w:r>
+        <w:rPr>
+          <w:rStyle w:val="NormalTok"/>
+        </w:rPr>
+        <w:t xml:space="preserve">(RelHfk.vec)</w:t>
+      </w:r>
+      <w:r>
+        <w:br/>
+      </w:r>
+      <w:r>
+        <w:rPr>
+          <w:rStyle w:val="CommentTok"/>
+        </w:rPr>
+        <w:t xml:space="preserve"># Die Tabelle wird kontinuierlich mit Werten aufgefüllt.</w:t>
+      </w:r>
+      <w:r>
+        <w:br/>
+      </w:r>
+      <w:r>
+        <w:rPr>
+          <w:rStyle w:val="CommentTok"/>
+        </w:rPr>
+        <w:t xml:space="preserve"># In der data.frame Funktion wird immer wieder Service.df mit aufgenommen. Dies dient dazu, die bisherigen Tabellenwerte wieder in die Tabelle miteinzubinden, wenn neue Werte der Tabelle hinzugefügt werden.</w:t>
+      </w:r>
+      <w:r>
+        <w:br/>
+      </w:r>
+      <w:r>
+        <w:rPr>
+          <w:rStyle w:val="NormalTok"/>
+        </w:rPr>
+        <w:t xml:space="preserve">Service.df </w:t>
+      </w:r>
+      <w:r>
+        <w:rPr>
+          <w:rStyle w:val="OtherTok"/>
+        </w:rPr>
+        <w:t xml:space="preserve">&lt;-</w:t>
+      </w:r>
+      <w:r>
+        <w:rPr>
+          <w:rStyle w:val="NormalTok"/>
+        </w:rPr>
+        <w:t xml:space="preserve"> </w:t>
+      </w:r>
+      <w:r>
+        <w:rPr>
+          <w:rStyle w:val="FunctionTok"/>
+        </w:rPr>
+        <w:t xml:space="preserve">data.frame</w:t>
+      </w:r>
+      <w:r>
+        <w:rPr>
+          <w:rStyle w:val="NormalTok"/>
+        </w:rPr>
+        <w:t xml:space="preserve">(Service.df, </w:t>
+      </w:r>
+      <w:r>
+        <w:rPr>
+          <w:rStyle w:val="AttributeTok"/>
+        </w:rPr>
+        <w:t xml:space="preserve">relHfk =</w:t>
+      </w:r>
+      <w:r>
+        <w:rPr>
+          <w:rStyle w:val="NormalTok"/>
+        </w:rPr>
+        <w:t xml:space="preserve"> RelHfk.vec, </w:t>
+      </w:r>
+      <w:r>
+        <w:rPr>
+          <w:rStyle w:val="AttributeTok"/>
+        </w:rPr>
+        <w:t xml:space="preserve">sumHfk =</w:t>
+      </w:r>
+      <w:r>
+        <w:rPr>
+          <w:rStyle w:val="NormalTok"/>
+        </w:rPr>
+        <w:t xml:space="preserve"> SumHfk.vec)</w:t>
+      </w:r>
+      <w:r>
+        <w:br/>
+      </w:r>
+      <w:r>
+        <w:rPr>
+          <w:rStyle w:val="NormalTok"/>
+        </w:rPr>
+        <w:t xml:space="preserve">Service.df </w:t>
+      </w:r>
+      <w:r>
+        <w:rPr>
+          <w:rStyle w:val="OtherTok"/>
+        </w:rPr>
+        <w:t xml:space="preserve">&lt;-</w:t>
+      </w:r>
+      <w:r>
+        <w:rPr>
+          <w:rStyle w:val="NormalTok"/>
+        </w:rPr>
+        <w:t xml:space="preserve"> </w:t>
+      </w:r>
+      <w:r>
+        <w:rPr>
+          <w:rStyle w:val="FunctionTok"/>
+        </w:rPr>
+        <w:t xml:space="preserve">data.frame</w:t>
+      </w:r>
+      <w:r>
+        <w:rPr>
+          <w:rStyle w:val="NormalTok"/>
+        </w:rPr>
+        <w:t xml:space="preserve">(Service.df, </w:t>
+      </w:r>
+      <w:r>
+        <w:rPr>
+          <w:rStyle w:val="AttributeTok"/>
+        </w:rPr>
+        <w:t xml:space="preserve">Klassenbreite=</w:t>
+      </w:r>
+      <w:r>
+        <w:rPr>
+          <w:rStyle w:val="FunctionTok"/>
+        </w:rPr>
+        <w:t xml:space="preserve">c</w:t>
+      </w:r>
+      <w:r>
+        <w:rPr>
+          <w:rStyle w:val="NormalTok"/>
+        </w:rPr>
+        <w:t xml:space="preserve">(</w:t>
+      </w:r>
+      <w:r>
+        <w:rPr>
+          <w:rStyle w:val="DecValTok"/>
+        </w:rPr>
+        <w:t xml:space="preserve">10</w:t>
+      </w:r>
+      <w:r>
+        <w:rPr>
+          <w:rStyle w:val="NormalTok"/>
+        </w:rPr>
+        <w:t xml:space="preserve">,</w:t>
+      </w:r>
+      <w:r>
+        <w:rPr>
+          <w:rStyle w:val="DecValTok"/>
+        </w:rPr>
+        <w:t xml:space="preserve">10</w:t>
+      </w:r>
+      <w:r>
+        <w:rPr>
+          <w:rStyle w:val="NormalTok"/>
+        </w:rPr>
+        <w:t xml:space="preserve">,</w:t>
+      </w:r>
+      <w:r>
+        <w:rPr>
+          <w:rStyle w:val="DecValTok"/>
+        </w:rPr>
+        <w:t xml:space="preserve">10</w:t>
+      </w:r>
+      <w:r>
+        <w:rPr>
+          <w:rStyle w:val="NormalTok"/>
+        </w:rPr>
+        <w:t xml:space="preserve">,</w:t>
+      </w:r>
+      <w:r>
+        <w:rPr>
+          <w:rStyle w:val="DecValTok"/>
+        </w:rPr>
+        <w:t xml:space="preserve">50</w:t>
+      </w:r>
+      <w:r>
+        <w:rPr>
+          <w:rStyle w:val="NormalTok"/>
+        </w:rPr>
+        <w:t xml:space="preserve">), </w:t>
+      </w:r>
+      <w:r>
+        <w:rPr>
+          <w:rStyle w:val="AttributeTok"/>
+        </w:rPr>
+        <w:t xml:space="preserve">Klassenmitte=</w:t>
+      </w:r>
+      <w:r>
+        <w:rPr>
+          <w:rStyle w:val="FunctionTok"/>
+        </w:rPr>
+        <w:t xml:space="preserve">c</w:t>
+      </w:r>
+      <w:r>
+        <w:rPr>
+          <w:rStyle w:val="NormalTok"/>
+        </w:rPr>
+        <w:t xml:space="preserve">(</w:t>
+      </w:r>
+      <w:r>
+        <w:rPr>
+          <w:rStyle w:val="DecValTok"/>
+        </w:rPr>
+        <w:t xml:space="preserve">5</w:t>
+      </w:r>
+      <w:r>
+        <w:rPr>
+          <w:rStyle w:val="NormalTok"/>
+        </w:rPr>
+        <w:t xml:space="preserve">,</w:t>
+      </w:r>
+      <w:r>
+        <w:rPr>
+          <w:rStyle w:val="DecValTok"/>
+        </w:rPr>
+        <w:t xml:space="preserve">15</w:t>
+      </w:r>
+      <w:r>
+        <w:rPr>
+          <w:rStyle w:val="NormalTok"/>
+        </w:rPr>
+        <w:t xml:space="preserve">,</w:t>
+      </w:r>
+      <w:r>
+        <w:rPr>
+          <w:rStyle w:val="DecValTok"/>
+        </w:rPr>
+        <w:t xml:space="preserve">25</w:t>
+      </w:r>
+      <w:r>
+        <w:rPr>
+          <w:rStyle w:val="NormalTok"/>
+        </w:rPr>
+        <w:t xml:space="preserve">,</w:t>
+      </w:r>
+      <w:r>
+        <w:rPr>
+          <w:rStyle w:val="DecValTok"/>
+        </w:rPr>
+        <w:t xml:space="preserve">55</w:t>
+      </w:r>
+      <w:r>
+        <w:rPr>
+          <w:rStyle w:val="NormalTok"/>
+        </w:rPr>
+        <w:t xml:space="preserve">))</w:t>
+      </w:r>
     </w:p>
     <w:p>
       <w:pPr>
@@ -7847,7 +8412,7 @@
         <w:rPr>
           <w:rStyle w:val="NormalTok"/>
         </w:rPr>
-        <w:t xml:space="preserve">RelHfk.vec </w:t>
+        <w:t xml:space="preserve">HfkDichte.vec </w:t>
       </w:r>
       <w:r>
         <w:rPr>
@@ -7871,7 +8436,7 @@
         <w:rPr>
           <w:rStyle w:val="NormalTok"/>
         </w:rPr>
-        <w:t xml:space="preserve">Tage </w:t>
+        <w:t xml:space="preserve">relHfk </w:t>
       </w:r>
       <w:r>
         <w:rPr>
@@ -7883,19 +8448,7 @@
         <w:rPr>
           <w:rStyle w:val="NormalTok"/>
         </w:rPr>
-        <w:t xml:space="preserve"> </w:t>
-      </w:r>
-      <w:r>
-        <w:rPr>
-          <w:rStyle w:val="FunctionTok"/>
-        </w:rPr>
-        <w:t xml:space="preserve">sum</w:t>
-      </w:r>
-      <w:r>
-        <w:rPr>
-          <w:rStyle w:val="NormalTok"/>
-        </w:rPr>
-        <w:t xml:space="preserve">(Service.df</w:t>
+        <w:t xml:space="preserve"> Service.df</w:t>
       </w:r>
       <w:r>
         <w:rPr>
@@ -7907,16 +8460,16 @@
         <w:rPr>
           <w:rStyle w:val="NormalTok"/>
         </w:rPr>
-        <w:t xml:space="preserve">Tage)</w:t>
-      </w:r>
-      <w:r>
-        <w:br/>
-      </w:r>
-      <w:r>
-        <w:rPr>
-          <w:rStyle w:val="NormalTok"/>
-        </w:rPr>
-        <w:t xml:space="preserve">SumHfk.vec </w:t>
+        <w:t xml:space="preserve">Klassenbreite</w:t>
+      </w:r>
+      <w:r>
+        <w:br/>
+      </w:r>
+      <w:r>
+        <w:rPr>
+          <w:rStyle w:val="NormalTok"/>
+        </w:rPr>
+        <w:t xml:space="preserve">Service.df </w:t>
       </w:r>
       <w:r>
         <w:rPr>
@@ -7934,42 +8487,6 @@
         <w:rPr>
           <w:rStyle w:val="FunctionTok"/>
         </w:rPr>
-        <w:t xml:space="preserve">cumsum</w:t>
-      </w:r>
-      <w:r>
-        <w:rPr>
-          <w:rStyle w:val="NormalTok"/>
-        </w:rPr>
-        <w:t xml:space="preserve">(RelHfk.vec)</w:t>
-      </w:r>
-      <w:r>
-        <w:br/>
-      </w:r>
-      <w:r>
-        <w:br/>
-      </w:r>
-      <w:r>
-        <w:rPr>
-          <w:rStyle w:val="NormalTok"/>
-        </w:rPr>
-        <w:t xml:space="preserve">Service.df </w:t>
-      </w:r>
-      <w:r>
-        <w:rPr>
-          <w:rStyle w:val="OtherTok"/>
-        </w:rPr>
-        <w:t xml:space="preserve">&lt;-</w:t>
-      </w:r>
-      <w:r>
-        <w:rPr>
-          <w:rStyle w:val="NormalTok"/>
-        </w:rPr>
-        <w:t xml:space="preserve"> </w:t>
-      </w:r>
-      <w:r>
-        <w:rPr>
-          <w:rStyle w:val="FunctionTok"/>
-        </w:rPr>
         <w:t xml:space="preserve">data.frame</w:t>
       </w:r>
       <w:r>
@@ -7982,292 +8499,6 @@
         <w:rPr>
           <w:rStyle w:val="AttributeTok"/>
         </w:rPr>
-        <w:t xml:space="preserve">relHfk =</w:t>
-      </w:r>
-      <w:r>
-        <w:rPr>
-          <w:rStyle w:val="NormalTok"/>
-        </w:rPr>
-        <w:t xml:space="preserve"> RelHfk.vec, </w:t>
-      </w:r>
-      <w:r>
-        <w:rPr>
-          <w:rStyle w:val="AttributeTok"/>
-        </w:rPr>
-        <w:t xml:space="preserve">sumHfk =</w:t>
-      </w:r>
-      <w:r>
-        <w:rPr>
-          <w:rStyle w:val="NormalTok"/>
-        </w:rPr>
-        <w:t xml:space="preserve"> SumHfk.vec)</w:t>
-      </w:r>
-    </w:p>
-    <w:p>
-      <w:pPr>
-        <w:pStyle w:val="SourceCode"/>
-      </w:pPr>
-      <w:r>
-        <w:rPr>
-          <w:rStyle w:val="NormalTok"/>
-        </w:rPr>
-        <w:t xml:space="preserve">Service.df </w:t>
-      </w:r>
-      <w:r>
-        <w:rPr>
-          <w:rStyle w:val="OtherTok"/>
-        </w:rPr>
-        <w:t xml:space="preserve">&lt;-</w:t>
-      </w:r>
-      <w:r>
-        <w:rPr>
-          <w:rStyle w:val="NormalTok"/>
-        </w:rPr>
-        <w:t xml:space="preserve"> </w:t>
-      </w:r>
-      <w:r>
-        <w:rPr>
-          <w:rStyle w:val="FunctionTok"/>
-        </w:rPr>
-        <w:t xml:space="preserve">data.frame</w:t>
-      </w:r>
-      <w:r>
-        <w:rPr>
-          <w:rStyle w:val="NormalTok"/>
-        </w:rPr>
-        <w:t xml:space="preserve">(Service.df, </w:t>
-      </w:r>
-      <w:r>
-        <w:rPr>
-          <w:rStyle w:val="AttributeTok"/>
-        </w:rPr>
-        <w:t xml:space="preserve">Klassenbreite=</w:t>
-      </w:r>
-      <w:r>
-        <w:rPr>
-          <w:rStyle w:val="FunctionTok"/>
-        </w:rPr>
-        <w:t xml:space="preserve">c</w:t>
-      </w:r>
-      <w:r>
-        <w:rPr>
-          <w:rStyle w:val="NormalTok"/>
-        </w:rPr>
-        <w:t xml:space="preserve">(</w:t>
-      </w:r>
-      <w:r>
-        <w:rPr>
-          <w:rStyle w:val="DecValTok"/>
-        </w:rPr>
-        <w:t xml:space="preserve">10</w:t>
-      </w:r>
-      <w:r>
-        <w:rPr>
-          <w:rStyle w:val="NormalTok"/>
-        </w:rPr>
-        <w:t xml:space="preserve">,</w:t>
-      </w:r>
-      <w:r>
-        <w:rPr>
-          <w:rStyle w:val="DecValTok"/>
-        </w:rPr>
-        <w:t xml:space="preserve">10</w:t>
-      </w:r>
-      <w:r>
-        <w:rPr>
-          <w:rStyle w:val="NormalTok"/>
-        </w:rPr>
-        <w:t xml:space="preserve">,</w:t>
-      </w:r>
-      <w:r>
-        <w:rPr>
-          <w:rStyle w:val="DecValTok"/>
-        </w:rPr>
-        <w:t xml:space="preserve">10</w:t>
-      </w:r>
-      <w:r>
-        <w:rPr>
-          <w:rStyle w:val="NormalTok"/>
-        </w:rPr>
-        <w:t xml:space="preserve">,</w:t>
-      </w:r>
-      <w:r>
-        <w:rPr>
-          <w:rStyle w:val="DecValTok"/>
-        </w:rPr>
-        <w:t xml:space="preserve">50</w:t>
-      </w:r>
-      <w:r>
-        <w:rPr>
-          <w:rStyle w:val="NormalTok"/>
-        </w:rPr>
-        <w:t xml:space="preserve">), </w:t>
-      </w:r>
-      <w:r>
-        <w:rPr>
-          <w:rStyle w:val="AttributeTok"/>
-        </w:rPr>
-        <w:t xml:space="preserve">Klassenmitte=</w:t>
-      </w:r>
-      <w:r>
-        <w:rPr>
-          <w:rStyle w:val="FunctionTok"/>
-        </w:rPr>
-        <w:t xml:space="preserve">c</w:t>
-      </w:r>
-      <w:r>
-        <w:rPr>
-          <w:rStyle w:val="NormalTok"/>
-        </w:rPr>
-        <w:t xml:space="preserve">(</w:t>
-      </w:r>
-      <w:r>
-        <w:rPr>
-          <w:rStyle w:val="DecValTok"/>
-        </w:rPr>
-        <w:t xml:space="preserve">5</w:t>
-      </w:r>
-      <w:r>
-        <w:rPr>
-          <w:rStyle w:val="NormalTok"/>
-        </w:rPr>
-        <w:t xml:space="preserve">,</w:t>
-      </w:r>
-      <w:r>
-        <w:rPr>
-          <w:rStyle w:val="DecValTok"/>
-        </w:rPr>
-        <w:t xml:space="preserve">15</w:t>
-      </w:r>
-      <w:r>
-        <w:rPr>
-          <w:rStyle w:val="NormalTok"/>
-        </w:rPr>
-        <w:t xml:space="preserve">,</w:t>
-      </w:r>
-      <w:r>
-        <w:rPr>
-          <w:rStyle w:val="DecValTok"/>
-        </w:rPr>
-        <w:t xml:space="preserve">25</w:t>
-      </w:r>
-      <w:r>
-        <w:rPr>
-          <w:rStyle w:val="NormalTok"/>
-        </w:rPr>
-        <w:t xml:space="preserve">,</w:t>
-      </w:r>
-      <w:r>
-        <w:rPr>
-          <w:rStyle w:val="DecValTok"/>
-        </w:rPr>
-        <w:t xml:space="preserve">55</w:t>
-      </w:r>
-      <w:r>
-        <w:rPr>
-          <w:rStyle w:val="NormalTok"/>
-        </w:rPr>
-        <w:t xml:space="preserve">))</w:t>
-      </w:r>
-    </w:p>
-    <w:p>
-      <w:pPr>
-        <w:pStyle w:val="SourceCode"/>
-      </w:pPr>
-      <w:r>
-        <w:rPr>
-          <w:rStyle w:val="NormalTok"/>
-        </w:rPr>
-        <w:t xml:space="preserve">HfkDichte.vec </w:t>
-      </w:r>
-      <w:r>
-        <w:rPr>
-          <w:rStyle w:val="OtherTok"/>
-        </w:rPr>
-        <w:t xml:space="preserve">&lt;-</w:t>
-      </w:r>
-      <w:r>
-        <w:rPr>
-          <w:rStyle w:val="NormalTok"/>
-        </w:rPr>
-        <w:t xml:space="preserve"> Service.df</w:t>
-      </w:r>
-      <w:r>
-        <w:rPr>
-          <w:rStyle w:val="SpecialCharTok"/>
-        </w:rPr>
-        <w:t xml:space="preserve">$</w:t>
-      </w:r>
-      <w:r>
-        <w:rPr>
-          <w:rStyle w:val="NormalTok"/>
-        </w:rPr>
-        <w:t xml:space="preserve">relHfk </w:t>
-      </w:r>
-      <w:r>
-        <w:rPr>
-          <w:rStyle w:val="SpecialCharTok"/>
-        </w:rPr>
-        <w:t xml:space="preserve">/</w:t>
-      </w:r>
-      <w:r>
-        <w:rPr>
-          <w:rStyle w:val="NormalTok"/>
-        </w:rPr>
-        <w:t xml:space="preserve"> Service.df</w:t>
-      </w:r>
-      <w:r>
-        <w:rPr>
-          <w:rStyle w:val="SpecialCharTok"/>
-        </w:rPr>
-        <w:t xml:space="preserve">$</w:t>
-      </w:r>
-      <w:r>
-        <w:rPr>
-          <w:rStyle w:val="NormalTok"/>
-        </w:rPr>
-        <w:t xml:space="preserve">Klassenbreite</w:t>
-      </w:r>
-      <w:r>
-        <w:br/>
-      </w:r>
-      <w:r>
-        <w:br/>
-      </w:r>
-      <w:r>
-        <w:rPr>
-          <w:rStyle w:val="NormalTok"/>
-        </w:rPr>
-        <w:t xml:space="preserve">Service.df </w:t>
-      </w:r>
-      <w:r>
-        <w:rPr>
-          <w:rStyle w:val="OtherTok"/>
-        </w:rPr>
-        <w:t xml:space="preserve">&lt;-</w:t>
-      </w:r>
-      <w:r>
-        <w:rPr>
-          <w:rStyle w:val="NormalTok"/>
-        </w:rPr>
-        <w:t xml:space="preserve"> </w:t>
-      </w:r>
-      <w:r>
-        <w:rPr>
-          <w:rStyle w:val="FunctionTok"/>
-        </w:rPr>
-        <w:t xml:space="preserve">data.frame</w:t>
-      </w:r>
-      <w:r>
-        <w:rPr>
-          <w:rStyle w:val="NormalTok"/>
-        </w:rPr>
-        <w:t xml:space="preserve">(Service.df, </w:t>
-      </w:r>
-      <w:r>
-        <w:rPr>
-          <w:rStyle w:val="AttributeTok"/>
-        </w:rPr>
         <w:t xml:space="preserve">Dichte=</w:t>
       </w:r>
       <w:r>
@@ -8275,9 +8506,6 @@
           <w:rStyle w:val="NormalTok"/>
         </w:rPr>
         <w:t xml:space="preserve">HfkDichte.vec)</w:t>
-      </w:r>
-      <w:r>
-        <w:br/>
       </w:r>
       <w:r>
         <w:br/>
@@ -8602,7 +8830,7 @@
               <a:graphicData uri="http://schemas.openxmlformats.org/drawingml/2006/picture">
                 <pic:pic>
                   <pic:nvPicPr>
-                    <pic:cNvPr descr="Uebung1_StefanDuenser_files/figure-docx/unnamed-chunk-43-1.png" id="61" name="Picture"/>
+                    <pic:cNvPr descr="Uebung1_StefanDuenser_files/figure-docx/unnamed-chunk-41-1.png" id="61" name="Picture"/>
                     <pic:cNvPicPr>
                       <a:picLocks noChangeArrowheads="1" noChangeAspect="1"/>
                     </pic:cNvPicPr>
@@ -9092,7 +9320,7 @@
               <a:graphicData uri="http://schemas.openxmlformats.org/drawingml/2006/picture">
                 <pic:pic>
                   <pic:nvPicPr>
-                    <pic:cNvPr descr="Uebung1_StefanDuenser_files/figure-docx/unnamed-chunk-44-1.png" id="64" name="Picture"/>
+                    <pic:cNvPr descr="Uebung1_StefanDuenser_files/figure-docx/unnamed-chunk-42-1.png" id="64" name="Picture"/>
                     <pic:cNvPicPr>
                       <a:picLocks noChangeArrowheads="1" noChangeAspect="1"/>
                     </pic:cNvPicPr>
@@ -9439,7 +9667,7 @@
         <w:rPr>
           <w:rStyle w:val="NormalTok"/>
         </w:rPr>
-        <w:t xml:space="preserve">(Xa4.vec, Ya4.vec)</w:t>
+        <w:t xml:space="preserve">(Xa4.vec, Ya4.vec)                          </w:t>
       </w:r>
       <w:r>
         <w:br/>
@@ -9502,7 +9730,13 @@
         <w:rPr>
           <w:rStyle w:val="NormalTok"/>
         </w:rPr>
-        <w:t xml:space="preserve">)</w:t>
+        <w:t xml:space="preserve">)   </w:t>
+      </w:r>
+      <w:r>
+        <w:rPr>
+          <w:rStyle w:val="CommentTok"/>
+        </w:rPr>
+        <w:t xml:space="preserve"># aktivieren der Darstellung der Dreiecke für die Klassen</w:t>
       </w:r>
       <w:r>
         <w:br/>
@@ -9565,7 +9799,13 @@
         <w:rPr>
           <w:rStyle w:val="NormalTok"/>
         </w:rPr>
-        <w:t xml:space="preserve">)</w:t>
+        <w:t xml:space="preserve">)                </w:t>
+      </w:r>
+      <w:r>
+        <w:rPr>
+          <w:rStyle w:val="CommentTok"/>
+        </w:rPr>
+        <w:t xml:space="preserve"># Linie für das untere Quartil</w:t>
       </w:r>
       <w:r>
         <w:br/>
@@ -9628,7 +9868,13 @@
         <w:rPr>
           <w:rStyle w:val="NormalTok"/>
         </w:rPr>
-        <w:t xml:space="preserve">)</w:t>
+        <w:t xml:space="preserve">)                </w:t>
+      </w:r>
+      <w:r>
+        <w:rPr>
+          <w:rStyle w:val="CommentTok"/>
+        </w:rPr>
+        <w:t xml:space="preserve"># Linie für das obere Quartil</w:t>
       </w:r>
       <w:r>
         <w:br/>
@@ -9715,7 +9961,13 @@
         <w:rPr>
           <w:rStyle w:val="NormalTok"/>
         </w:rPr>
-        <w:t xml:space="preserve">)</w:t>
+        <w:t xml:space="preserve">)    </w:t>
+      </w:r>
+      <w:r>
+        <w:rPr>
+          <w:rStyle w:val="CommentTok"/>
+        </w:rPr>
+        <w:t xml:space="preserve"># Linie für den Median</w:t>
       </w:r>
     </w:p>
     <w:p>
@@ -9732,7 +9984,7 @@
               <a:graphicData uri="http://schemas.openxmlformats.org/drawingml/2006/picture">
                 <pic:pic>
                   <pic:nvPicPr>
-                    <pic:cNvPr descr="Uebung1_StefanDuenser_files/figure-docx/unnamed-chunk-45-1.png" id="67" name="Picture"/>
+                    <pic:cNvPr descr="Uebung1_StefanDuenser_files/figure-docx/unnamed-chunk-43-1.png" id="67" name="Picture"/>
                     <pic:cNvPicPr>
                       <a:picLocks noChangeArrowheads="1" noChangeAspect="1"/>
                     </pic:cNvPicPr>
@@ -9802,7 +10054,25 @@
         <w:t xml:space="preserve"> </w:t>
       </w:r>
       <w:r>
-        <w:t xml:space="preserve">Das aritmethische Mittel wird auf 19 geschätzt. Links und rechts auf der x-Achse müssen gleich viele Werte liegen, da das arithmetische Mittel den Schwerpunkt der Verteilung symbolisiert.</w:t>
+        <w:t xml:space="preserve">Das aritmethische Mittel wird auf 19 geschätzt. Das arithmetische Mittel beschreibt den Schwerpunkt der Verteilung. Da die Klassenbreiten bei dieser Verteilung nicht konstant sind, kann das arithmetische Mittel nicht exakt durch die Methode der</w:t>
+      </w:r>
+      <w:r>
+        <w:t xml:space="preserve"> </w:t>
+      </w:r>
+      <w:r>
+        <w:t xml:space="preserve">“</w:t>
+      </w:r>
+      <w:r>
+        <w:t xml:space="preserve">gleich viele Werte links und rechts des arithmetischen Mittels auf der x-Achse</w:t>
+      </w:r>
+      <w:r>
+        <w:t xml:space="preserve">”</w:t>
+      </w:r>
+      <w:r>
+        <w:t xml:space="preserve"> </w:t>
+      </w:r>
+      <w:r>
+        <w:t xml:space="preserve">angewandt werden. Die Häufigkeitsverteilung (andere Darstellung) liefert allerdings die Möglichkeit, das arithmetische Mittel anhand der Fläche abzuschätzen. Das arithmetische Mittel liegt dort, wo die Flächen links und rechts davon gleich gorß sind. In diesem Fall kann das arithmetische Mittel auf 20 geschätzt.</w:t>
       </w:r>
       <w:r>
         <w:br/>
@@ -10261,9 +10531,6 @@
         <w:br/>
       </w:r>
       <w:r>
-        <w:br/>
-      </w:r>
-      <w:r>
         <w:rPr>
           <w:rStyle w:val="NormalTok"/>
         </w:rPr>
@@ -10591,6 +10858,15 @@
       </w:pPr>
       <w:r>
         <w:t xml:space="preserve">Die Aussagekraft des Medians für die Mitte der Daten ist für diese Datenreihe zielführender, da das arithmetische Mittel auch Ausreißer mit berücksichtigt, was beim Median nicht der Fall ist.</w:t>
+      </w:r>
+      <w:r>
+        <w:br/>
+      </w:r>
+      <w:r>
+        <w:br/>
+      </w:r>
+      <w:r>
+        <w:br/>
       </w:r>
     </w:p>
     <w:bookmarkEnd w:id="71"/>
@@ -10857,6 +11133,15 @@
       </w:pPr>
       <w:r>
         <w:rPr>
+          <w:rStyle w:val="CommentTok"/>
+        </w:rPr>
+        <w:t xml:space="preserve"># Einlesen einer .csv Datei über den read.csv Befehl</w:t>
+      </w:r>
+      <w:r>
+        <w:br/>
+      </w:r>
+      <w:r>
+        <w:rPr>
           <w:rStyle w:val="NormalTok"/>
         </w:rPr>
         <w:t xml:space="preserve">Fehlerquote.df </w:t>
@@ -11576,7 +11861,7 @@
               <a:graphicData uri="http://schemas.openxmlformats.org/drawingml/2006/picture">
                 <pic:pic>
                   <pic:nvPicPr>
-                    <pic:cNvPr descr="Uebung1_StefanDuenser_files/figure-docx/unnamed-chunk-58-1.png" id="85" name="Picture"/>
+                    <pic:cNvPr descr="Uebung1_StefanDuenser_files/figure-docx/unnamed-chunk-56-1.png" id="85" name="Picture"/>
                     <pic:cNvPicPr>
                       <a:picLocks noChangeArrowheads="1" noChangeAspect="1"/>
                     </pic:cNvPicPr>
@@ -11792,6 +12077,15 @@
       </w:pPr>
       <w:r>
         <w:rPr>
+          <w:rStyle w:val="CommentTok"/>
+        </w:rPr>
+        <w:t xml:space="preserve"># Anwendung der Formel, die in oben hergleitet worden ist.</w:t>
+      </w:r>
+      <w:r>
+        <w:br/>
+      </w:r>
+      <w:r>
+        <w:rPr>
           <w:rStyle w:val="NormalTok"/>
         </w:rPr>
         <w:t xml:space="preserve">Varianz.vec </w:t>
@@ -12373,9 +12667,6 @@
           <w:rStyle w:val="NormalTok"/>
         </w:rPr>
         <w:t xml:space="preserve">Wuerfel))</w:t>
-      </w:r>
-      <w:r>
-        <w:br/>
       </w:r>
       <w:r>
         <w:br/>
@@ -12732,7 +13023,7 @@
               <a:graphicData uri="http://schemas.openxmlformats.org/drawingml/2006/picture">
                 <pic:pic>
                   <pic:nvPicPr>
-                    <pic:cNvPr descr="Uebung1_StefanDuenser_files/figure-docx/unnamed-chunk-63-1.png" id="96" name="Picture"/>
+                    <pic:cNvPr descr="Uebung1_StefanDuenser_files/figure-docx/unnamed-chunk-61-1.png" id="96" name="Picture"/>
                     <pic:cNvPicPr>
                       <a:picLocks noChangeArrowheads="1" noChangeAspect="1"/>
                     </pic:cNvPicPr>
@@ -12976,7 +13267,7 @@
               <a:graphicData uri="http://schemas.openxmlformats.org/drawingml/2006/picture">
                 <pic:pic>
                   <pic:nvPicPr>
-                    <pic:cNvPr descr="Uebung1_StefanDuenser_files/figure-docx/unnamed-chunk-64-1.png" id="99" name="Picture"/>
+                    <pic:cNvPr descr="Uebung1_StefanDuenser_files/figure-docx/unnamed-chunk-62-1.png" id="99" name="Picture"/>
                     <pic:cNvPicPr>
                       <a:picLocks noChangeArrowheads="1" noChangeAspect="1"/>
                     </pic:cNvPicPr>
@@ -13356,7 +13647,13 @@
         <w:rPr>
           <w:rStyle w:val="NormalTok"/>
         </w:rPr>
-        <w:t xml:space="preserve">)</w:t>
+        <w:t xml:space="preserve">)               </w:t>
+      </w:r>
+      <w:r>
+        <w:rPr>
+          <w:rStyle w:val="CommentTok"/>
+        </w:rPr>
+        <w:t xml:space="preserve"># Linie für das untere Quartil</w:t>
       </w:r>
       <w:r>
         <w:br/>
@@ -13419,7 +13716,13 @@
         <w:rPr>
           <w:rStyle w:val="NormalTok"/>
         </w:rPr>
-        <w:t xml:space="preserve">)</w:t>
+        <w:t xml:space="preserve">)               </w:t>
+      </w:r>
+      <w:r>
+        <w:rPr>
+          <w:rStyle w:val="CommentTok"/>
+        </w:rPr>
+        <w:t xml:space="preserve"># Linie für das obere Quartil</w:t>
       </w:r>
       <w:r>
         <w:br/>
@@ -13506,7 +13809,13 @@
         <w:rPr>
           <w:rStyle w:val="NormalTok"/>
         </w:rPr>
-        <w:t xml:space="preserve">)</w:t>
+        <w:t xml:space="preserve">)   </w:t>
+      </w:r>
+      <w:r>
+        <w:rPr>
+          <w:rStyle w:val="CommentTok"/>
+        </w:rPr>
+        <w:t xml:space="preserve"># Linie für den Median</w:t>
       </w:r>
     </w:p>
     <w:p>
@@ -13523,7 +13832,7 @@
               <a:graphicData uri="http://schemas.openxmlformats.org/drawingml/2006/picture">
                 <pic:pic>
                   <pic:nvPicPr>
-                    <pic:cNvPr descr="Uebung1_StefanDuenser_files/figure-docx/unnamed-chunk-65-1.png" id="102" name="Picture"/>
+                    <pic:cNvPr descr="Uebung1_StefanDuenser_files/figure-docx/unnamed-chunk-63-1.png" id="102" name="Picture"/>
                     <pic:cNvPicPr>
                       <a:picLocks noChangeArrowheads="1" noChangeAspect="1"/>
                     </pic:cNvPicPr>
@@ -13574,6 +13883,15 @@
       </w:pPr>
       <w:r>
         <w:rPr>
+          <w:rStyle w:val="CommentTok"/>
+        </w:rPr>
+        <w:t xml:space="preserve"># nachfolgende Tabelle wird kontinuierlich mit Werten aufgefüllt</w:t>
+      </w:r>
+      <w:r>
+        <w:br/>
+      </w:r>
+      <w:r>
+        <w:rPr>
           <w:rStyle w:val="NormalTok"/>
         </w:rPr>
         <w:t xml:space="preserve">Zeit.vec </w:t>
@@ -13691,6 +14009,15 @@
       </w:r>
       <w:r>
         <w:rPr>
+          <w:rStyle w:val="CommentTok"/>
+        </w:rPr>
+        <w:t xml:space="preserve"># es werden Klassen mit derselben Klassenbreite erstellt</w:t>
+      </w:r>
+      <w:r>
+        <w:br/>
+      </w:r>
+      <w:r>
+        <w:rPr>
           <w:rStyle w:val="NormalTok"/>
         </w:rPr>
         <w:t xml:space="preserve">Zeitintervalle.vec </w:t>
@@ -14107,9 +14434,6 @@
         <w:br/>
       </w:r>
       <w:r>
-        <w:br/>
-      </w:r>
-      <w:r>
         <w:rPr>
           <w:rStyle w:val="NormalTok"/>
         </w:rPr>
@@ -14365,6 +14689,15 @@
       <w:pPr>
         <w:pStyle w:val="SourceCode"/>
       </w:pPr>
+      <w:r>
+        <w:rPr>
+          <w:rStyle w:val="CommentTok"/>
+        </w:rPr>
+        <w:t xml:space="preserve"># Die leere Klasse wurde bereits in der Tabelle mit berücksichtigt. Daher muss für dieses Diagramm kein separater Vektor für die x-Achsenwerte/Klassen erstellt werden.</w:t>
+      </w:r>
+      <w:r>
+        <w:br/>
+      </w:r>
       <w:r>
         <w:rPr>
           <w:rStyle w:val="FunctionTok"/>
@@ -14572,7 +14905,7 @@
               <a:graphicData uri="http://schemas.openxmlformats.org/drawingml/2006/picture">
                 <pic:pic>
                   <pic:nvPicPr>
-                    <pic:cNvPr descr="Uebung1_StefanDuenser_files/figure-docx/unnamed-chunk-67-1.png" id="105" name="Picture"/>
+                    <pic:cNvPr descr="Uebung1_StefanDuenser_files/figure-docx/unnamed-chunk-65-1.png" id="105" name="Picture"/>
                     <pic:cNvPicPr>
                       <a:picLocks noChangeArrowheads="1" noChangeAspect="1"/>
                     </pic:cNvPicPr>
@@ -14611,6 +14944,15 @@
       </w:pPr>
       <w:r>
         <w:rPr>
+          <w:rStyle w:val="CommentTok"/>
+        </w:rPr>
+        <w:t xml:space="preserve"># Das Histogramm wurde hier wieder über einen Barplot umgesetzt, bei dem der Abstand zwischen den Balken 0 gesetzt wird.</w:t>
+      </w:r>
+      <w:r>
+        <w:br/>
+      </w:r>
+      <w:r>
+        <w:rPr>
           <w:rStyle w:val="FunctionTok"/>
         </w:rPr>
         <w:t xml:space="preserve">barplot</w:t>
@@ -14840,7 +15182,7 @@
               <a:graphicData uri="http://schemas.openxmlformats.org/drawingml/2006/picture">
                 <pic:pic>
                   <pic:nvPicPr>
-                    <pic:cNvPr descr="Uebung1_StefanDuenser_files/figure-docx/unnamed-chunk-68-1.png" id="108" name="Picture"/>
+                    <pic:cNvPr descr="Uebung1_StefanDuenser_files/figure-docx/unnamed-chunk-66-1.png" id="108" name="Picture"/>
                     <pic:cNvPicPr>
                       <a:picLocks noChangeArrowheads="1" noChangeAspect="1"/>
                     </pic:cNvPicPr>
@@ -15544,7 +15886,13 @@
         <w:rPr>
           <w:rStyle w:val="NormalTok"/>
         </w:rPr>
-        <w:t xml:space="preserve">)</w:t>
+        <w:t xml:space="preserve">)               </w:t>
+      </w:r>
+      <w:r>
+        <w:rPr>
+          <w:rStyle w:val="CommentTok"/>
+        </w:rPr>
+        <w:t xml:space="preserve"># Linie für das untere Quartil</w:t>
       </w:r>
       <w:r>
         <w:br/>
@@ -15607,7 +15955,13 @@
         <w:rPr>
           <w:rStyle w:val="NormalTok"/>
         </w:rPr>
-        <w:t xml:space="preserve">)</w:t>
+        <w:t xml:space="preserve">)               </w:t>
+      </w:r>
+      <w:r>
+        <w:rPr>
+          <w:rStyle w:val="CommentTok"/>
+        </w:rPr>
+        <w:t xml:space="preserve"># Linie für das obere Quartil</w:t>
       </w:r>
       <w:r>
         <w:br/>
@@ -15694,7 +16048,13 @@
         <w:rPr>
           <w:rStyle w:val="NormalTok"/>
         </w:rPr>
-        <w:t xml:space="preserve">)</w:t>
+        <w:t xml:space="preserve">)   </w:t>
+      </w:r>
+      <w:r>
+        <w:rPr>
+          <w:rStyle w:val="CommentTok"/>
+        </w:rPr>
+        <w:t xml:space="preserve"># Linie für den Median</w:t>
       </w:r>
     </w:p>
     <w:p>
@@ -15711,7 +16071,7 @@
               <a:graphicData uri="http://schemas.openxmlformats.org/drawingml/2006/picture">
                 <pic:pic>
                   <pic:nvPicPr>
-                    <pic:cNvPr descr="Uebung1_StefanDuenser_files/figure-docx/unnamed-chunk-69-1.png" id="111" name="Picture"/>
+                    <pic:cNvPr descr="Uebung1_StefanDuenser_files/figure-docx/unnamed-chunk-67-1.png" id="111" name="Picture"/>
                     <pic:cNvPicPr>
                       <a:picLocks noChangeArrowheads="1" noChangeAspect="1"/>
                     </pic:cNvPicPr>
@@ -15762,6 +16122,15 @@
       </w:pPr>
       <w:r>
         <w:rPr>
+          <w:rStyle w:val="CommentTok"/>
+        </w:rPr>
+        <w:t xml:space="preserve"># Die nachfolgende Tabelle wird kontinuierlich mit Werten aufgefüllt</w:t>
+      </w:r>
+      <w:r>
+        <w:br/>
+      </w:r>
+      <w:r>
+        <w:rPr>
           <w:rStyle w:val="NormalTok"/>
         </w:rPr>
         <w:t xml:space="preserve">Dauer.vec </w:t>
@@ -15903,6 +16272,15 @@
       </w:r>
       <w:r>
         <w:rPr>
+          <w:rStyle w:val="CommentTok"/>
+        </w:rPr>
+        <w:t xml:space="preserve"># Es werden Klassen mit gleicher Breite erstellt.</w:t>
+      </w:r>
+      <w:r>
+        <w:br/>
+      </w:r>
+      <w:r>
+        <w:rPr>
           <w:rStyle w:val="NormalTok"/>
         </w:rPr>
         <w:t xml:space="preserve">Dauer_Intervall.vec </w:t>
@@ -16362,9 +16740,6 @@
           <w:rStyle w:val="NormalTok"/>
         </w:rPr>
         <w:t xml:space="preserve">Telgesprae_min))</w:t>
-      </w:r>
-      <w:r>
-        <w:br/>
       </w:r>
       <w:r>
         <w:br/>
@@ -16871,7 +17246,7 @@
               <a:graphicData uri="http://schemas.openxmlformats.org/drawingml/2006/picture">
                 <pic:pic>
                   <pic:nvPicPr>
-                    <pic:cNvPr descr="Uebung1_StefanDuenser_files/figure-docx/unnamed-chunk-71-1.png" id="114" name="Picture"/>
+                    <pic:cNvPr descr="Uebung1_StefanDuenser_files/figure-docx/unnamed-chunk-69-1.png" id="114" name="Picture"/>
                     <pic:cNvPicPr>
                       <a:picLocks noChangeArrowheads="1" noChangeAspect="1"/>
                     </pic:cNvPicPr>
@@ -16903,6 +17278,15 @@
           </wp:inline>
         </w:drawing>
       </w:r>
+      <w:r>
+        <w:t xml:space="preserve"> </w:t>
+      </w:r>
+      <w:r>
+        <w:t xml:space="preserve">Da für die Darstellung gleiche Klassenbreiten verwendet worden sind, ist in der oberen Abbildung ersichtlich, dass es einige leere Klassen gibt. Dies liegt an einem Ausreißerwert, der in der letzten Klasse zu finden ist. Die Daten über die Gesprächsdauer sind somit nicht gleichverteilt.</w:t>
+      </w:r>
+      <w:r>
+        <w:br/>
+      </w:r>
     </w:p>
     <w:p>
       <w:pPr>
@@ -17139,7 +17523,7 @@
               <a:graphicData uri="http://schemas.openxmlformats.org/drawingml/2006/picture">
                 <pic:pic>
                   <pic:nvPicPr>
-                    <pic:cNvPr descr="Uebung1_StefanDuenser_files/figure-docx/unnamed-chunk-72-1.png" id="117" name="Picture"/>
+                    <pic:cNvPr descr="Uebung1_StefanDuenser_files/figure-docx/unnamed-chunk-70-1.png" id="117" name="Picture"/>
                     <pic:cNvPicPr>
                       <a:picLocks noChangeArrowheads="1" noChangeAspect="1"/>
                     </pic:cNvPicPr>
@@ -17171,6 +17555,15 @@
           </wp:inline>
         </w:drawing>
       </w:r>
+      <w:r>
+        <w:t xml:space="preserve"> </w:t>
+      </w:r>
+      <w:r>
+        <w:t xml:space="preserve">Auch im Histogramm mit der Häufigkeitsdichte ist dieser Ausreißer gut ersichtlich, da es auch hier viele leere klassen gibt.</w:t>
+      </w:r>
+      <w:r>
+        <w:br/>
+      </w:r>
     </w:p>
     <w:p>
       <w:pPr>
@@ -17915,7 +18308,13 @@
         <w:rPr>
           <w:rStyle w:val="NormalTok"/>
         </w:rPr>
-        <w:t xml:space="preserve">)</w:t>
+        <w:t xml:space="preserve">)               </w:t>
+      </w:r>
+      <w:r>
+        <w:rPr>
+          <w:rStyle w:val="CommentTok"/>
+        </w:rPr>
+        <w:t xml:space="preserve"># Linie für das untere Quartil</w:t>
       </w:r>
       <w:r>
         <w:br/>
@@ -17978,7 +18377,13 @@
         <w:rPr>
           <w:rStyle w:val="NormalTok"/>
         </w:rPr>
-        <w:t xml:space="preserve">)</w:t>
+        <w:t xml:space="preserve">)               </w:t>
+      </w:r>
+      <w:r>
+        <w:rPr>
+          <w:rStyle w:val="CommentTok"/>
+        </w:rPr>
+        <w:t xml:space="preserve"># Linie für das obere Quartil</w:t>
       </w:r>
       <w:r>
         <w:br/>
@@ -18065,7 +18470,13 @@
         <w:rPr>
           <w:rStyle w:val="NormalTok"/>
         </w:rPr>
-        <w:t xml:space="preserve">)</w:t>
+        <w:t xml:space="preserve">)   </w:t>
+      </w:r>
+      <w:r>
+        <w:rPr>
+          <w:rStyle w:val="CommentTok"/>
+        </w:rPr>
+        <w:t xml:space="preserve"># Linie für den Median</w:t>
       </w:r>
     </w:p>
     <w:p>
@@ -18082,7 +18493,7 @@
               <a:graphicData uri="http://schemas.openxmlformats.org/drawingml/2006/picture">
                 <pic:pic>
                   <pic:nvPicPr>
-                    <pic:cNvPr descr="Uebung1_StefanDuenser_files/figure-docx/unnamed-chunk-73-1.png" id="120" name="Picture"/>
+                    <pic:cNvPr descr="Uebung1_StefanDuenser_files/figure-docx/unnamed-chunk-71-1.png" id="120" name="Picture"/>
                     <pic:cNvPicPr>
                       <a:picLocks noChangeArrowheads="1" noChangeAspect="1"/>
                     </pic:cNvPicPr>
@@ -18238,6 +18649,15 @@
       </w:r>
       <w:r>
         <w:rPr>
+          <w:rStyle w:val="CommentTok"/>
+        </w:rPr>
+        <w:t xml:space="preserve"># Es werden gleiche Klassenbreiten gewählt. Die Klassenbreite wird in einem Intervall dargestellt. </w:t>
+      </w:r>
+      <w:r>
+        <w:br/>
+      </w:r>
+      <w:r>
+        <w:rPr>
           <w:rStyle w:val="NormalTok"/>
         </w:rPr>
         <w:t xml:space="preserve">Länge_Intervall.vec </w:t>
@@ -18625,9 +19045,6 @@
           <w:rStyle w:val="NormalTok"/>
         </w:rPr>
         <w:t xml:space="preserve">Stiftlaenge_cm))</w:t>
-      </w:r>
-      <w:r>
-        <w:br/>
       </w:r>
       <w:r>
         <w:br/>
@@ -19068,7 +19485,7 @@
               <a:graphicData uri="http://schemas.openxmlformats.org/drawingml/2006/picture">
                 <pic:pic>
                   <pic:nvPicPr>
-                    <pic:cNvPr descr="Uebung1_StefanDuenser_files/figure-docx/unnamed-chunk-75-1.png" id="123" name="Picture"/>
+                    <pic:cNvPr descr="Uebung1_StefanDuenser_files/figure-docx/unnamed-chunk-73-1.png" id="123" name="Picture"/>
                     <pic:cNvPicPr>
                       <a:picLocks noChangeArrowheads="1" noChangeAspect="1"/>
                     </pic:cNvPicPr>
@@ -19106,11 +19523,23 @@
       <w:r>
         <w:t xml:space="preserve">Aufgrund der unglücken Wahl der Maße in cm und der geringen Steuung sowie der folglichen geringen Klassenbreite, wird hier kein Diagramm der Häufigkeitsdichte, sondern ein Diagramm der rel. Häufigkeit erstellt.</w:t>
       </w:r>
+      <w:r>
+        <w:br/>
+      </w:r>
     </w:p>
     <w:p>
       <w:pPr>
         <w:pStyle w:val="SourceCode"/>
       </w:pPr>
+      <w:r>
+        <w:rPr>
+          <w:rStyle w:val="CommentTok"/>
+        </w:rPr>
+        <w:t xml:space="preserve"># Das Histogramm wird mittels Barplot und 0 Abstand zwischen den Balken erstellt</w:t>
+      </w:r>
+      <w:r>
+        <w:br/>
+      </w:r>
       <w:r>
         <w:rPr>
           <w:rStyle w:val="FunctionTok"/>
@@ -19330,7 +19759,7 @@
               <a:graphicData uri="http://schemas.openxmlformats.org/drawingml/2006/picture">
                 <pic:pic>
                   <pic:nvPicPr>
-                    <pic:cNvPr descr="Uebung1_StefanDuenser_files/figure-docx/unnamed-chunk-76-1.png" id="126" name="Picture"/>
+                    <pic:cNvPr descr="Uebung1_StefanDuenser_files/figure-docx/unnamed-chunk-74-1.png" id="126" name="Picture"/>
                     <pic:cNvPicPr>
                       <a:picLocks noChangeArrowheads="1" noChangeAspect="1"/>
                     </pic:cNvPicPr>
@@ -20001,7 +20430,13 @@
         <w:rPr>
           <w:rStyle w:val="NormalTok"/>
         </w:rPr>
-        <w:t xml:space="preserve">)</w:t>
+        <w:t xml:space="preserve">)               </w:t>
+      </w:r>
+      <w:r>
+        <w:rPr>
+          <w:rStyle w:val="CommentTok"/>
+        </w:rPr>
+        <w:t xml:space="preserve"># Linie für das untere Quartil</w:t>
       </w:r>
       <w:r>
         <w:br/>
@@ -20064,7 +20499,13 @@
         <w:rPr>
           <w:rStyle w:val="NormalTok"/>
         </w:rPr>
-        <w:t xml:space="preserve">)</w:t>
+        <w:t xml:space="preserve">)               </w:t>
+      </w:r>
+      <w:r>
+        <w:rPr>
+          <w:rStyle w:val="CommentTok"/>
+        </w:rPr>
+        <w:t xml:space="preserve"># Linie für das obere Quartil</w:t>
       </w:r>
       <w:r>
         <w:br/>
@@ -20151,7 +20592,13 @@
         <w:rPr>
           <w:rStyle w:val="NormalTok"/>
         </w:rPr>
-        <w:t xml:space="preserve">)</w:t>
+        <w:t xml:space="preserve">)   </w:t>
+      </w:r>
+      <w:r>
+        <w:rPr>
+          <w:rStyle w:val="CommentTok"/>
+        </w:rPr>
+        <w:t xml:space="preserve"># Linie für den Median</w:t>
       </w:r>
     </w:p>
     <w:p>
@@ -20168,7 +20615,7 @@
               <a:graphicData uri="http://schemas.openxmlformats.org/drawingml/2006/picture">
                 <pic:pic>
                   <pic:nvPicPr>
-                    <pic:cNvPr descr="Uebung1_StefanDuenser_files/figure-docx/unnamed-chunk-77-1.png" id="129" name="Picture"/>
+                    <pic:cNvPr descr="Uebung1_StefanDuenser_files/figure-docx/unnamed-chunk-75-1.png" id="129" name="Picture"/>
                     <pic:cNvPicPr>
                       <a:picLocks noChangeArrowheads="1" noChangeAspect="1"/>
                     </pic:cNvPicPr>
@@ -20223,6 +20670,12 @@
         <w:br/>
       </w:r>
       <w:r>
+        <w:t xml:space="preserve">Die Schätzung erfolgte nach derselben Vorgehensweise, wie sie bereits mehrfach in den Übungen zuvor erwähnt worden ist (siehe A-3). Daher wird auf eine ausführliche Beschreibung der Durchführung der Schätzung an dieser Stelle verzichtet.</w:t>
+      </w:r>
+      <w:r>
+        <w:br/>
+      </w:r>
+      <w:r>
         <w:br/>
       </w:r>
       <w:r>
@@ -20260,9 +20713,6 @@
           <w:b/>
         </w:rPr>
         <w:t xml:space="preserve">Wartezeit:</w:t>
-      </w:r>
-      <w:r>
-        <w:br/>
       </w:r>
       <w:r>
         <w:br/>
@@ -23791,7 +24241,7 @@
               <a:graphicData uri="http://schemas.openxmlformats.org/drawingml/2006/picture">
                 <pic:pic>
                   <pic:nvPicPr>
-                    <pic:cNvPr descr="Uebung1_StefanDuenser_files/figure-docx/unnamed-chunk-118-1.png" id="136" name="Picture"/>
+                    <pic:cNvPr descr="Uebung1_StefanDuenser_files/figure-docx/unnamed-chunk-116-1.png" id="136" name="Picture"/>
                     <pic:cNvPicPr>
                       <a:picLocks noChangeArrowheads="1" noChangeAspect="1"/>
                     </pic:cNvPicPr>
@@ -23823,6 +24273,15 @@
           </wp:inline>
         </w:drawing>
       </w:r>
+      <w:r>
+        <w:t xml:space="preserve"> </w:t>
+      </w:r>
+      <w:r>
+        <w:t xml:space="preserve">Der Median liegt hier genau beim arithmetischen Mittel von 3. Die Flächen der einzelnen Quartile sind nicht genau gleich aber annähernd gleich groß. Es kann daher auf eine Gleichverteilung geschlossen werden.</w:t>
+      </w:r>
+      <w:r>
+        <w:br/>
+      </w:r>
     </w:p>
     <w:p>
       <w:pPr>
@@ -23939,7 +24398,7 @@
               <a:graphicData uri="http://schemas.openxmlformats.org/drawingml/2006/picture">
                 <pic:pic>
                   <pic:nvPicPr>
-                    <pic:cNvPr descr="Uebung1_StefanDuenser_files/figure-docx/unnamed-chunk-119-1.png" id="139" name="Picture"/>
+                    <pic:cNvPr descr="Uebung1_StefanDuenser_files/figure-docx/unnamed-chunk-117-1.png" id="139" name="Picture"/>
                     <pic:cNvPicPr>
                       <a:picLocks noChangeArrowheads="1" noChangeAspect="1"/>
                     </pic:cNvPicPr>
@@ -23971,6 +24430,15 @@
           </wp:inline>
         </w:drawing>
       </w:r>
+      <w:r>
+        <w:t xml:space="preserve"> </w:t>
+      </w:r>
+      <w:r>
+        <w:t xml:space="preserve">Auch abgesehen von dem einen Aureißer (Punkt) sind die Quartile nicht gleich groß (vertikale ausdehnung in diesem Fall). Speziell das erste und das vierte Quartil unterscheiden sich deutlich. Die Messgrößen sind daher nicht gleichverteilt.</w:t>
+      </w:r>
+      <w:r>
+        <w:br/>
+      </w:r>
     </w:p>
     <w:p>
       <w:pPr>
@@ -24087,7 +24555,7 @@
               <a:graphicData uri="http://schemas.openxmlformats.org/drawingml/2006/picture">
                 <pic:pic>
                   <pic:nvPicPr>
-                    <pic:cNvPr descr="Uebung1_StefanDuenser_files/figure-docx/unnamed-chunk-120-1.png" id="142" name="Picture"/>
+                    <pic:cNvPr descr="Uebung1_StefanDuenser_files/figure-docx/unnamed-chunk-118-1.png" id="142" name="Picture"/>
                     <pic:cNvPicPr>
                       <a:picLocks noChangeArrowheads="1" noChangeAspect="1"/>
                     </pic:cNvPicPr>
@@ -24119,6 +24587,15 @@
           </wp:inline>
         </w:drawing>
       </w:r>
+      <w:r>
+        <w:t xml:space="preserve"> </w:t>
+      </w:r>
+      <w:r>
+        <w:t xml:space="preserve">Wird der Aureißer außer acht gelassen, sind die Daten annähernd gleichverteilt, auch wenn speziell das erste Quartil größer ist als die anderen drei.</w:t>
+      </w:r>
+      <w:r>
+        <w:br/>
+      </w:r>
     </w:p>
     <w:p>
       <w:pPr>
@@ -24235,7 +24712,7 @@
               <a:graphicData uri="http://schemas.openxmlformats.org/drawingml/2006/picture">
                 <pic:pic>
                   <pic:nvPicPr>
-                    <pic:cNvPr descr="Uebung1_StefanDuenser_files/figure-docx/unnamed-chunk-121-1.png" id="145" name="Picture"/>
+                    <pic:cNvPr descr="Uebung1_StefanDuenser_files/figure-docx/unnamed-chunk-119-1.png" id="145" name="Picture"/>
                     <pic:cNvPicPr>
                       <a:picLocks noChangeArrowheads="1" noChangeAspect="1"/>
                     </pic:cNvPicPr>
@@ -24267,6 +24744,12 @@
           </wp:inline>
         </w:drawing>
       </w:r>
+      <w:r>
+        <w:br/>
+      </w:r>
+      <w:r>
+        <w:br/>
+      </w:r>
     </w:p>
     <w:bookmarkEnd w:id="146"/>
     <w:bookmarkEnd w:id="147"/>
@@ -24493,6 +24976,15 @@
       <w:pPr>
         <w:pStyle w:val="SourceCode"/>
       </w:pPr>
+      <w:r>
+        <w:rPr>
+          <w:rStyle w:val="CommentTok"/>
+        </w:rPr>
+        <w:t xml:space="preserve"># Einlesen der Daten aus einer .csv Datei</w:t>
+      </w:r>
+      <w:r>
+        <w:br/>
+      </w:r>
       <w:r>
         <w:rPr>
           <w:rStyle w:val="NormalTok"/>
@@ -26674,7 +27166,7 @@
               <a:graphicData uri="http://schemas.openxmlformats.org/drawingml/2006/picture">
                 <pic:pic>
                   <pic:nvPicPr>
-                    <pic:cNvPr descr="Uebung1_StefanDuenser_files/figure-docx/unnamed-chunk-127-1.png" id="155" name="Picture"/>
+                    <pic:cNvPr descr="Uebung1_StefanDuenser_files/figure-docx/unnamed-chunk-125-1.png" id="155" name="Picture"/>
                     <pic:cNvPicPr>
                       <a:picLocks noChangeArrowheads="1" noChangeAspect="1"/>
                     </pic:cNvPicPr>
@@ -26707,6 +27199,12 @@
         </w:drawing>
       </w:r>
       <w:r>
+        <w:t xml:space="preserve"> </w:t>
+      </w:r>
+      <w:r>
+        <w:t xml:space="preserve">Das Histogramm macht deutlich, dass die Meisten Unternehmen einen Umsatz zwischen 80 und 150 Mrd. US-Dollar haben. Es gibt aber auch ein paar Unternehmne, die wesentlich mehr Unternehmensumsatz von bis zu knapp 500 Mrd. US-Dollar generieren können.</w:t>
+      </w:r>
+      <w:r>
         <w:br/>
       </w:r>
       <w:r>
@@ -27154,7 +27652,7 @@
               <a:graphicData uri="http://schemas.openxmlformats.org/drawingml/2006/picture">
                 <pic:pic>
                   <pic:nvPicPr>
-                    <pic:cNvPr descr="Uebung1_StefanDuenser_files/figure-docx/unnamed-chunk-129-1.png" id="158" name="Picture"/>
+                    <pic:cNvPr descr="Uebung1_StefanDuenser_files/figure-docx/unnamed-chunk-127-1.png" id="158" name="Picture"/>
                     <pic:cNvPicPr>
                       <a:picLocks noChangeArrowheads="1" noChangeAspect="1"/>
                     </pic:cNvPicPr>
@@ -30171,7 +30669,7 @@
               <a:graphicData uri="http://schemas.openxmlformats.org/drawingml/2006/picture">
                 <pic:pic>
                   <pic:nvPicPr>
-                    <pic:cNvPr descr="Uebung1_StefanDuenser_files/figure-docx/unnamed-chunk-133-1.png" id="161" name="Picture"/>
+                    <pic:cNvPr descr="Uebung1_StefanDuenser_files/figure-docx/unnamed-chunk-131-1.png" id="161" name="Picture"/>
                     <pic:cNvPicPr>
                       <a:picLocks noChangeArrowheads="1" noChangeAspect="1"/>
                     </pic:cNvPicPr>
@@ -30316,56 +30814,13 @@
       </w:pPr>
       <w:r>
         <w:rPr>
-          <w:rStyle w:val="StringTok"/>
-        </w:rPr>
-        <w:t xml:space="preserve">"ineq"</w:t>
-      </w:r>
-      <w:r>
-        <w:rPr>
-          <w:rStyle w:val="NormalTok"/>
-        </w:rPr>
-        <w:t xml:space="preserve"> </w:t>
-      </w:r>
-      <w:r>
-        <w:rPr>
-          <w:rStyle w:val="SpecialCharTok"/>
-        </w:rPr>
-        <w:t xml:space="preserve">%in%</w:t>
-      </w:r>
-      <w:r>
-        <w:rPr>
-          <w:rStyle w:val="NormalTok"/>
-        </w:rPr>
-        <w:t xml:space="preserve"> </w:t>
-      </w:r>
-      <w:r>
-        <w:rPr>
-          <w:rStyle w:val="FunctionTok"/>
-        </w:rPr>
-        <w:t xml:space="preserve">installed.packages</w:t>
-      </w:r>
-      <w:r>
-        <w:rPr>
-          <w:rStyle w:val="NormalTok"/>
-        </w:rPr>
-        <w:t xml:space="preserve">()</w:t>
-      </w:r>
-    </w:p>
-    <w:p>
-      <w:pPr>
-        <w:pStyle w:val="SourceCode"/>
-      </w:pPr>
-      <w:r>
-        <w:rPr>
-          <w:rStyle w:val="VerbatimChar"/>
-        </w:rPr>
-        <w:t xml:space="preserve">## [1] TRUE</w:t>
-      </w:r>
-    </w:p>
-    <w:p>
-      <w:pPr>
-        <w:pStyle w:val="SourceCode"/>
-      </w:pPr>
+          <w:rStyle w:val="CommentTok"/>
+        </w:rPr>
+        <w:t xml:space="preserve">#"ineq" %in% installed.packages()</w:t>
+      </w:r>
+      <w:r>
+        <w:br/>
+      </w:r>
       <w:r>
         <w:rPr>
           <w:rStyle w:val="CommentTok"/>
@@ -30528,7 +30983,7 @@
               <a:graphicData uri="http://schemas.openxmlformats.org/drawingml/2006/picture">
                 <pic:pic>
                   <pic:nvPicPr>
-                    <pic:cNvPr descr="Uebung1_StefanDuenser_files/figure-docx/unnamed-chunk-134-1.png" id="164" name="Picture"/>
+                    <pic:cNvPr descr="Uebung1_StefanDuenser_files/figure-docx/unnamed-chunk-132-1.png" id="164" name="Picture"/>
                     <pic:cNvPicPr>
                       <a:picLocks noChangeArrowheads="1" noChangeAspect="1"/>
                     </pic:cNvPicPr>

</xml_diff>